<commit_message>
Adding second service and updating DLL files.
</commit_message>
<xml_diff>
--- a/README.docx
+++ b/README.docx
@@ -4,7 +4,7 @@
   <w:body>
     <w:p>
       <w:pPr>
-        <w:spacing w:after="0" w:line="480" w:lineRule="auto"/>
+        <w:spacing w:after="0" w:line="240" w:lineRule="auto"/>
         <w:rPr>
           <w:rFonts w:ascii="Times New Roman" w:hAnsi="Times New Roman" w:cs="Times New Roman"/>
           <w:sz w:val="24"/>
@@ -22,7 +22,7 @@
     </w:p>
     <w:p>
       <w:pPr>
-        <w:spacing w:after="0" w:line="480" w:lineRule="auto"/>
+        <w:spacing w:after="0" w:line="240" w:lineRule="auto"/>
         <w:rPr>
           <w:rFonts w:ascii="Times New Roman" w:hAnsi="Times New Roman" w:cs="Times New Roman"/>
           <w:sz w:val="24"/>
@@ -40,7 +40,7 @@
     </w:p>
     <w:p>
       <w:pPr>
-        <w:spacing w:after="0" w:line="480" w:lineRule="auto"/>
+        <w:spacing w:after="0" w:line="240" w:lineRule="auto"/>
         <w:rPr>
           <w:rFonts w:ascii="Times New Roman" w:hAnsi="Times New Roman" w:cs="Times New Roman"/>
           <w:sz w:val="24"/>
@@ -91,8 +91,69 @@
           <w:szCs w:val="24"/>
         </w:rPr>
         <w:tab/>
-        <w:t>This project was built using 4 different technologies: HTML5, JavaScript, CSS, and WCF service. These files are then hosted in a webserver and served as a static website with the files found in the folder all placed at the web-root folder.</w:t>
-      </w:r>
+        <w:t>This project was built using 4 different technologies: HTML5, JavaScr</w:t>
+      </w:r>
+      <w:r>
+        <w:rPr>
+          <w:rFonts w:ascii="Times New Roman" w:hAnsi="Times New Roman" w:cs="Times New Roman"/>
+          <w:sz w:val="24"/>
+          <w:szCs w:val="24"/>
+        </w:rPr>
+        <w:t>ipt, CSS, and WCF service. The website</w:t>
+      </w:r>
+      <w:r>
+        <w:rPr>
+          <w:rFonts w:ascii="Times New Roman" w:hAnsi="Times New Roman" w:cs="Times New Roman"/>
+          <w:sz w:val="24"/>
+          <w:szCs w:val="24"/>
+        </w:rPr>
+        <w:t xml:space="preserve"> files are then hosted in a webserver and served as a static website with the files found in the folder all placed at the web-root folder.</w:t>
+      </w:r>
+      <w:r>
+        <w:rPr>
+          <w:rFonts w:ascii="Times New Roman" w:hAnsi="Times New Roman" w:cs="Times New Roman"/>
+          <w:sz w:val="24"/>
+          <w:szCs w:val="24"/>
+        </w:rPr>
+        <w:t xml:space="preserve"> Must be hosted on .NET compatible server.</w:t>
+      </w:r>
+      <w:r>
+        <w:rPr>
+          <w:rFonts w:ascii="Times New Roman" w:hAnsi="Times New Roman" w:cs="Times New Roman"/>
+          <w:sz w:val="24"/>
+          <w:szCs w:val="24"/>
+        </w:rPr>
+        <w:t xml:space="preserve"> </w:t>
+      </w:r>
+      <w:r>
+        <w:rPr>
+          <w:rFonts w:ascii="Times New Roman" w:hAnsi="Times New Roman" w:cs="Times New Roman"/>
+          <w:sz w:val="24"/>
+          <w:szCs w:val="24"/>
+        </w:rPr>
+        <w:t xml:space="preserve">Currently available at </w:t>
+      </w:r>
+      <w:hyperlink r:id="rId5" w:history="1">
+        <w:r>
+          <w:rPr>
+            <w:rStyle w:val="Hyperlink"/>
+            <w:rFonts w:ascii="Times New Roman" w:hAnsi="Times New Roman" w:cs="Times New Roman"/>
+            <w:sz w:val="24"/>
+            <w:szCs w:val="24"/>
+          </w:rPr>
+          <w:t>http://445honorsproject20171013064738.azurewebsites.net/</w:t>
+        </w:r>
+      </w:hyperlink>
+      <w:r>
+        <w:rPr>
+          <w:rFonts w:ascii="Times New Roman" w:hAnsi="Times New Roman" w:cs="Times New Roman"/>
+          <w:sz w:val="24"/>
+          <w:szCs w:val="24"/>
+        </w:rPr>
+        <w:t xml:space="preserve">. </w:t>
+      </w:r>
+      <w:bookmarkStart w:id="0" w:name="_GoBack"/>
+      <w:bookmarkEnd w:id="0"/>
     </w:p>
     <w:p>
       <w:pPr>
@@ -123,7 +184,7 @@
                     <pic:cNvPicPr/>
                   </pic:nvPicPr>
                   <pic:blipFill>
-                    <a:blip r:embed="rId5"/>
+                    <a:blip r:embed="rId6"/>
                     <a:stretch>
                       <a:fillRect/>
                     </a:stretch>
@@ -175,7 +236,31 @@
           <w:sz w:val="24"/>
           <w:szCs w:val="24"/>
         </w:rPr>
-        <w:t xml:space="preserve"> the files are places and served like this. There is no need to build anything.</w:t>
+        <w:t xml:space="preserve"> the files are places and served like this. There is no need to build anything</w:t>
+      </w:r>
+      <w:r>
+        <w:rPr>
+          <w:rFonts w:ascii="Times New Roman" w:hAnsi="Times New Roman" w:cs="Times New Roman"/>
+          <w:sz w:val="24"/>
+          <w:szCs w:val="24"/>
+        </w:rPr>
+        <w:t xml:space="preserve"> for the website application</w:t>
+      </w:r>
+      <w:r>
+        <w:rPr>
+          <w:rFonts w:ascii="Times New Roman" w:hAnsi="Times New Roman" w:cs="Times New Roman"/>
+          <w:sz w:val="24"/>
+          <w:szCs w:val="24"/>
+        </w:rPr>
+        <w:t>.</w:t>
+      </w:r>
+      <w:r>
+        <w:rPr>
+          <w:rFonts w:ascii="Times New Roman" w:hAnsi="Times New Roman" w:cs="Times New Roman"/>
+          <w:sz w:val="24"/>
+          <w:szCs w:val="24"/>
+        </w:rPr>
+        <w:t xml:space="preserve"> Unless you make changes to the service.</w:t>
       </w:r>
     </w:p>
     <w:p>
@@ -193,7 +278,23 @@
           <w:sz w:val="24"/>
           <w:szCs w:val="24"/>
         </w:rPr>
-        <w:t>External libraries used:</w:t>
+        <w:t xml:space="preserve">The Service files are located under the </w:t>
+      </w:r>
+      <w:r>
+        <w:rPr>
+          <w:rFonts w:ascii="Times New Roman" w:hAnsi="Times New Roman" w:cs="Times New Roman"/>
+          <w:sz w:val="24"/>
+          <w:szCs w:val="24"/>
+        </w:rPr>
+        <w:t>GoogleDistance_DriveTime</w:t>
+      </w:r>
+      <w:r>
+        <w:rPr>
+          <w:rFonts w:ascii="Times New Roman" w:hAnsi="Times New Roman" w:cs="Times New Roman"/>
+          <w:sz w:val="24"/>
+          <w:szCs w:val="24"/>
+        </w:rPr>
+        <w:t xml:space="preserve"> folder and were created with VS 2017. To change or test in the debugger it must be opened through this solution in VS 17.</w:t>
       </w:r>
     </w:p>
     <w:p>
@@ -211,9 +312,27 @@
           <w:sz w:val="24"/>
           <w:szCs w:val="24"/>
         </w:rPr>
+        <w:t>External libraries used:</w:t>
+      </w:r>
+    </w:p>
+    <w:p>
+      <w:pPr>
+        <w:spacing w:after="0" w:line="480" w:lineRule="auto"/>
+        <w:rPr>
+          <w:rFonts w:ascii="Times New Roman" w:hAnsi="Times New Roman" w:cs="Times New Roman"/>
+          <w:sz w:val="24"/>
+          <w:szCs w:val="24"/>
+        </w:rPr>
+      </w:pPr>
+      <w:r>
+        <w:rPr>
+          <w:rFonts w:ascii="Times New Roman" w:hAnsi="Times New Roman" w:cs="Times New Roman"/>
+          <w:sz w:val="24"/>
+          <w:szCs w:val="24"/>
+        </w:rPr>
         <w:t xml:space="preserve">Google – </w:t>
       </w:r>
-      <w:hyperlink r:id="rId6" w:history="1">
+      <w:hyperlink r:id="rId7" w:history="1">
         <w:r>
           <w:rPr>
             <w:rStyle w:val="Hyperlink"/>
@@ -239,7 +358,7 @@
           <w:szCs w:val="24"/>
         </w:rPr>
       </w:pPr>
-      <w:hyperlink r:id="rId7" w:history="1">
+      <w:hyperlink r:id="rId8" w:history="1">
         <w:r>
           <w:rPr>
             <w:rStyle w:val="Hyperlink"/>
@@ -268,7 +387,7 @@
         </w:rPr>
         <w:t xml:space="preserve">Bootstrap - </w:t>
       </w:r>
-      <w:hyperlink r:id="rId8" w:history="1">
+      <w:hyperlink r:id="rId9" w:history="1">
         <w:r>
           <w:rPr>
             <w:rStyle w:val="Hyperlink"/>
@@ -279,8 +398,6 @@
           <w:t>https://getbootstrap.com/</w:t>
         </w:r>
       </w:hyperlink>
-      <w:bookmarkStart w:id="0" w:name="_GoBack"/>
-      <w:bookmarkEnd w:id="0"/>
     </w:p>
     <w:sectPr>
       <w:pgSz w:w="12240" w:h="15840"/>

</xml_diff>